<commit_message>
Flip History Finally Working
Finally flip history is working as expected, saving results and info of
previous flips in a observable collection, thanks to Jimi for helping me
getting flip history to work.
</commit_message>
<xml_diff>
--- a/Documents/Design Document.docx
+++ b/Documents/Design Document.docx
@@ -970,6 +970,15 @@
     </w:sdt>
     <w:sdt>
       <w:sdtPr>
+        <w:rPr>
+          <w:rFonts w:asciiTheme="minorHAnsi" w:eastAsiaTheme="minorHAnsi" w:hAnsiTheme="minorHAnsi" w:cstheme="minorBidi"/>
+          <w:color w:val="auto"/>
+          <w:kern w:val="2"/>
+          <w:sz w:val="22"/>
+          <w:szCs w:val="22"/>
+          <w:lang w:val="en-GB"/>
+          <w14:ligatures w14:val="standardContextual"/>
+        </w:rPr>
         <w:id w:val="-698538719"/>
         <w:docPartObj>
           <w:docPartGallery w:val="Table of Contents"/>
@@ -978,16 +987,9 @@
       </w:sdtPr>
       <w:sdtEndPr>
         <w:rPr>
-          <w:rFonts w:asciiTheme="minorHAnsi" w:eastAsiaTheme="minorHAnsi" w:hAnsiTheme="minorHAnsi" w:cstheme="minorBidi"/>
           <w:b/>
           <w:bCs/>
           <w:noProof/>
-          <w:color w:val="auto"/>
-          <w:kern w:val="2"/>
-          <w:sz w:val="22"/>
-          <w:szCs w:val="22"/>
-          <w:lang w:val="en-GB"/>
-          <w14:ligatures w14:val="standardContextual"/>
         </w:rPr>
       </w:sdtEndPr>
       <w:sdtContent>
@@ -1008,7 +1010,7 @@
             <w:rPr>
               <w:rFonts w:eastAsiaTheme="minorEastAsia"/>
               <w:noProof/>
-              <w:lang w:val="en-US"/>
+              <w:lang w:eastAsia="en-GB"/>
             </w:rPr>
           </w:pPr>
           <w:r>
@@ -1020,7 +1022,7 @@
           <w:r>
             <w:fldChar w:fldCharType="separate"/>
           </w:r>
-          <w:hyperlink w:anchor="_Toc150780701" w:history="1">
+          <w:hyperlink w:anchor="_Toc151109822" w:history="1">
             <w:r>
               <w:rPr>
                 <w:rStyle w:val="Hyperlink"/>
@@ -1047,7 +1049,7 @@
                 <w:noProof/>
                 <w:webHidden/>
               </w:rPr>
-              <w:instrText xml:space="preserve"> PAGEREF _Toc150780701 \h </w:instrText>
+              <w:instrText xml:space="preserve"> PAGEREF _Toc151109822 \h </w:instrText>
             </w:r>
             <w:r>
               <w:rPr>
@@ -1087,10 +1089,10 @@
             <w:rPr>
               <w:rFonts w:eastAsiaTheme="minorEastAsia"/>
               <w:noProof/>
-              <w:lang w:val="en-US"/>
+              <w:lang w:eastAsia="en-GB"/>
             </w:rPr>
           </w:pPr>
-          <w:hyperlink w:anchor="_Toc150780702" w:history="1">
+          <w:hyperlink w:anchor="_Toc151109823" w:history="1">
             <w:r>
               <w:rPr>
                 <w:rStyle w:val="Hyperlink"/>
@@ -1117,7 +1119,7 @@
                 <w:noProof/>
                 <w:webHidden/>
               </w:rPr>
-              <w:instrText xml:space="preserve"> PAGEREF _Toc150780702 \h </w:instrText>
+              <w:instrText xml:space="preserve"> PAGEREF _Toc151109823 \h </w:instrText>
             </w:r>
             <w:r>
               <w:rPr>
@@ -1157,10 +1159,10 @@
             <w:rPr>
               <w:rFonts w:eastAsiaTheme="minorEastAsia"/>
               <w:noProof/>
-              <w:lang w:val="en-US"/>
+              <w:lang w:eastAsia="en-GB"/>
             </w:rPr>
           </w:pPr>
-          <w:hyperlink w:anchor="_Toc150780703" w:history="1">
+          <w:hyperlink w:anchor="_Toc151109824" w:history="1">
             <w:r>
               <w:rPr>
                 <w:rStyle w:val="Hyperlink"/>
@@ -1187,7 +1189,7 @@
                 <w:noProof/>
                 <w:webHidden/>
               </w:rPr>
-              <w:instrText xml:space="preserve"> PAGEREF _Toc150780703 \h </w:instrText>
+              <w:instrText xml:space="preserve"> PAGEREF _Toc151109824 \h </w:instrText>
             </w:r>
             <w:r>
               <w:rPr>
@@ -1227,10 +1229,10 @@
             <w:rPr>
               <w:rFonts w:eastAsiaTheme="minorEastAsia"/>
               <w:noProof/>
-              <w:lang w:val="en-US"/>
+              <w:lang w:eastAsia="en-GB"/>
             </w:rPr>
           </w:pPr>
-          <w:hyperlink w:anchor="_Toc150780704" w:history="1">
+          <w:hyperlink w:anchor="_Toc151109825" w:history="1">
             <w:r>
               <w:rPr>
                 <w:rStyle w:val="Hyperlink"/>
@@ -1257,7 +1259,7 @@
                 <w:noProof/>
                 <w:webHidden/>
               </w:rPr>
-              <w:instrText xml:space="preserve"> PAGEREF _Toc150780704 \h </w:instrText>
+              <w:instrText xml:space="preserve"> PAGEREF _Toc151109825 \h </w:instrText>
             </w:r>
             <w:r>
               <w:rPr>
@@ -1289,6 +1291,153 @@
           </w:hyperlink>
         </w:p>
         <w:p>
+          <w:pPr>
+            <w:pStyle w:val="TOC1"/>
+            <w:tabs>
+              <w:tab w:val="right" w:leader="dot" w:pos="9350"/>
+            </w:tabs>
+            <w:rPr>
+              <w:rFonts w:eastAsiaTheme="minorEastAsia"/>
+              <w:noProof/>
+              <w:lang w:eastAsia="en-GB"/>
+            </w:rPr>
+          </w:pPr>
+          <w:hyperlink w:anchor="_Toc151109826" w:history="1">
+            <w:r>
+              <w:rPr>
+                <w:rStyle w:val="Hyperlink"/>
+                <w:noProof/>
+              </w:rPr>
+              <w:t>Designs</w:t>
+            </w:r>
+            <w:r>
+              <w:rPr>
+                <w:noProof/>
+                <w:webHidden/>
+              </w:rPr>
+              <w:tab/>
+            </w:r>
+            <w:r>
+              <w:rPr>
+                <w:noProof/>
+                <w:webHidden/>
+              </w:rPr>
+              <w:fldChar w:fldCharType="begin"/>
+            </w:r>
+            <w:r>
+              <w:rPr>
+                <w:noProof/>
+                <w:webHidden/>
+              </w:rPr>
+              <w:instrText xml:space="preserve"> PAGEREF _Toc151109826 \h </w:instrText>
+            </w:r>
+            <w:r>
+              <w:rPr>
+                <w:noProof/>
+                <w:webHidden/>
+              </w:rPr>
+            </w:r>
+            <w:r>
+              <w:rPr>
+                <w:noProof/>
+                <w:webHidden/>
+              </w:rPr>
+              <w:fldChar w:fldCharType="separate"/>
+            </w:r>
+            <w:r>
+              <w:rPr>
+                <w:noProof/>
+                <w:webHidden/>
+              </w:rPr>
+              <w:t>3</w:t>
+            </w:r>
+            <w:r>
+              <w:rPr>
+                <w:noProof/>
+                <w:webHidden/>
+              </w:rPr>
+              <w:fldChar w:fldCharType="end"/>
+            </w:r>
+          </w:hyperlink>
+        </w:p>
+        <w:p>
+          <w:pPr>
+            <w:pStyle w:val="TOC1"/>
+            <w:tabs>
+              <w:tab w:val="right" w:leader="dot" w:pos="9350"/>
+            </w:tabs>
+            <w:rPr>
+              <w:rFonts w:eastAsiaTheme="minorEastAsia"/>
+              <w:noProof/>
+              <w:lang w:eastAsia="en-GB"/>
+            </w:rPr>
+          </w:pPr>
+          <w:hyperlink w:anchor="_Toc151109827" w:history="1">
+            <w:r>
+              <w:rPr>
+                <w:rStyle w:val="Hyperlink"/>
+                <w:noProof/>
+              </w:rPr>
+              <w:t>Interaction Design</w:t>
+            </w:r>
+            <w:r>
+              <w:rPr>
+                <w:noProof/>
+                <w:webHidden/>
+              </w:rPr>
+              <w:tab/>
+            </w:r>
+            <w:r>
+              <w:rPr>
+                <w:noProof/>
+                <w:webHidden/>
+              </w:rPr>
+              <w:fldChar w:fldCharType="begin"/>
+            </w:r>
+            <w:r>
+              <w:rPr>
+                <w:noProof/>
+                <w:webHidden/>
+              </w:rPr>
+              <w:instrText xml:space="preserve"> PAGEREF _Toc151109827 \h </w:instrText>
+            </w:r>
+            <w:r>
+              <w:rPr>
+                <w:noProof/>
+                <w:webHidden/>
+              </w:rPr>
+            </w:r>
+            <w:r>
+              <w:rPr>
+                <w:noProof/>
+                <w:webHidden/>
+              </w:rPr>
+              <w:fldChar w:fldCharType="separate"/>
+            </w:r>
+            <w:r>
+              <w:rPr>
+                <w:noProof/>
+                <w:webHidden/>
+              </w:rPr>
+              <w:t>4</w:t>
+            </w:r>
+            <w:r>
+              <w:rPr>
+                <w:noProof/>
+                <w:webHidden/>
+              </w:rPr>
+              <w:fldChar w:fldCharType="end"/>
+            </w:r>
+          </w:hyperlink>
+        </w:p>
+        <w:p>
+          <w:pPr>
+            <w:rPr>
+              <w:b/>
+              <w:bCs/>
+              <w:noProof/>
+            </w:rPr>
+          </w:pPr>
           <w:r>
             <w:rPr>
               <w:b/>
@@ -1307,14 +1456,13 @@
       <w:r>
         <w:br w:type="page"/>
       </w:r>
-      <w:bookmarkStart w:id="0" w:name="_Toc150780701"/>
+      <w:bookmarkStart w:id="0" w:name="_Toc151109822"/>
       <w:r>
         <w:lastRenderedPageBreak/>
         <w:t>Overview of the user interface design</w:t>
       </w:r>
       <w:bookmarkEnd w:id="0"/>
     </w:p>
-    <w:p/>
     <w:p>
       <w:r>
         <w:t>The Coin Flip’s UI design isn’t very complex, it also isn’t too professional, it probably has some faults here and there, but I think it’s not too bad. While it may look quite bad, it’s quite easy to use.</w:t>
@@ -1330,7 +1478,7 @@
       <w:pPr>
         <w:pStyle w:val="Heading1"/>
       </w:pPr>
-      <w:bookmarkStart w:id="1" w:name="_Toc150780702"/>
+      <w:bookmarkStart w:id="1" w:name="_Toc151109823"/>
       <w:r>
         <w:t>Design principles</w:t>
       </w:r>
@@ -1338,24 +1486,12 @@
     </w:p>
     <w:p>
       <w:r>
-        <w:t xml:space="preserve">The user interface design prioritises a visually appealing, </w:t>
-      </w:r>
-      <w:r>
-        <w:t>minimalist,</w:t>
-      </w:r>
-      <w:r>
-        <w:t xml:space="preserve"> and user-friendly experience. </w:t>
+        <w:t xml:space="preserve">The user interface design prioritises a visually appealing, minimalist, and user-friendly experience. </w:t>
       </w:r>
     </w:p>
     <w:p>
       <w:r>
-        <w:t xml:space="preserve">Although some design guidelines were </w:t>
-      </w:r>
-      <w:r>
-        <w:t>considered</w:t>
-      </w:r>
-      <w:r>
-        <w:t xml:space="preserve"> during development, the focus is on achieving a modern, elegant look that is consistent with the concept of simplicity in the application. </w:t>
+        <w:t xml:space="preserve">Although some design guidelines were considered during development, the focus is on achieving a modern, elegant look that is consistent with the concept of simplicity in the application. </w:t>
       </w:r>
     </w:p>
     <w:p>
@@ -1372,7 +1508,7 @@
       <w:pPr>
         <w:pStyle w:val="Heading1"/>
       </w:pPr>
-      <w:bookmarkStart w:id="2" w:name="_Toc150780703"/>
+      <w:bookmarkStart w:id="2" w:name="_Toc151109824"/>
       <w:r>
         <w:t>Navigation and menu structure</w:t>
       </w:r>
@@ -1388,7 +1524,7 @@
       <w:pPr>
         <w:pStyle w:val="Heading1"/>
       </w:pPr>
-      <w:bookmarkStart w:id="3" w:name="_Toc150780704"/>
+      <w:bookmarkStart w:id="3" w:name="_Toc151109825"/>
       <w:r>
         <w:t>Visual elements and branding</w:t>
       </w:r>
@@ -1399,8 +1535,322 @@
         <w:t>The visual elements have been carefully designed to reflect the identity of the Coin Flip app. A consistent colour palette, well-chosen icons and visually appealing graphics contribute to an aesthetically pleasing interface. The app's branding is seamlessly integrated, creating a recognisable and memorable user experience.</w:t>
       </w:r>
     </w:p>
+    <w:p>
+      <w:pPr>
+        <w:rPr>
+          <w:rFonts w:asciiTheme="majorHAnsi" w:eastAsiaTheme="majorEastAsia" w:hAnsiTheme="majorHAnsi" w:cstheme="majorBidi"/>
+          <w:color w:val="2F5496" w:themeColor="accent1" w:themeShade="BF"/>
+          <w:sz w:val="32"/>
+          <w:szCs w:val="32"/>
+        </w:rPr>
+      </w:pPr>
+      <w:r>
+        <w:br w:type="page"/>
+      </w:r>
+    </w:p>
+    <w:p>
+      <w:pPr>
+        <w:pStyle w:val="Heading1"/>
+      </w:pPr>
+      <w:bookmarkStart w:id="4" w:name="_Toc151109826"/>
+      <w:r>
+        <w:lastRenderedPageBreak/>
+        <w:t>Designs</w:t>
+      </w:r>
+      <w:bookmarkEnd w:id="4"/>
+    </w:p>
+    <w:p>
+      <w:r>
+        <w:rPr>
+          <w:noProof/>
+        </w:rPr>
+        <w:drawing>
+          <wp:anchor distT="0" distB="0" distL="114300" distR="114300" simplePos="0" relativeHeight="251664384" behindDoc="0" locked="0" layoutInCell="1" allowOverlap="1" wp14:anchorId="301E3610" wp14:editId="38C70525">
+            <wp:simplePos x="0" y="0"/>
+            <wp:positionH relativeFrom="column">
+              <wp:posOffset>6825</wp:posOffset>
+            </wp:positionH>
+            <wp:positionV relativeFrom="paragraph">
+              <wp:posOffset>32281</wp:posOffset>
+            </wp:positionV>
+            <wp:extent cx="2440464" cy="1331213"/>
+            <wp:effectExtent l="0" t="0" r="0" b="2540"/>
+            <wp:wrapNone/>
+            <wp:docPr id="508634342" name="Picture 508634342" descr="A screenshot of a game&#10;&#10;Description automatically generated"/>
+            <wp:cNvGraphicFramePr>
+              <a:graphicFrameLocks xmlns:a="http://schemas.openxmlformats.org/drawingml/2006/main" noChangeAspect="1"/>
+            </wp:cNvGraphicFramePr>
+            <a:graphic xmlns:a="http://schemas.openxmlformats.org/drawingml/2006/main">
+              <a:graphicData uri="http://schemas.openxmlformats.org/drawingml/2006/picture">
+                <pic:pic xmlns:pic="http://schemas.openxmlformats.org/drawingml/2006/picture">
+                  <pic:nvPicPr>
+                    <pic:cNvPr id="1857594654" name="Picture 1" descr="A screenshot of a game&#10;&#10;Description automatically generated"/>
+                    <pic:cNvPicPr/>
+                  </pic:nvPicPr>
+                  <pic:blipFill>
+                    <a:blip r:embed="rId6" cstate="print">
+                      <a:extLst>
+                        <a:ext uri="{28A0092B-C50C-407E-A947-70E740481C1C}">
+                          <a14:useLocalDpi xmlns:a14="http://schemas.microsoft.com/office/drawing/2010/main" val="0"/>
+                        </a:ext>
+                      </a:extLst>
+                    </a:blip>
+                    <a:stretch>
+                      <a:fillRect/>
+                    </a:stretch>
+                  </pic:blipFill>
+                  <pic:spPr>
+                    <a:xfrm>
+                      <a:off x="0" y="0"/>
+                      <a:ext cx="2447985" cy="1335316"/>
+                    </a:xfrm>
+                    <a:prstGeom prst="rect">
+                      <a:avLst/>
+                    </a:prstGeom>
+                  </pic:spPr>
+                </pic:pic>
+              </a:graphicData>
+            </a:graphic>
+            <wp14:sizeRelH relativeFrom="margin">
+              <wp14:pctWidth>0</wp14:pctWidth>
+            </wp14:sizeRelH>
+            <wp14:sizeRelV relativeFrom="margin">
+              <wp14:pctHeight>0</wp14:pctHeight>
+            </wp14:sizeRelV>
+          </wp:anchor>
+        </w:drawing>
+      </w:r>
+    </w:p>
     <w:p/>
     <w:p/>
+    <w:p/>
+    <w:p/>
+    <w:p>
+      <w:r>
+        <w:t>This is the design for the main page of the Coin Flip app, a simple and minimalistic approach to the design. It’s meant to be simple to read &amp; use, so minimalistic approach was the best idea.</w:t>
+      </w:r>
+    </w:p>
+    <w:p>
+      <w:r>
+        <w:rPr>
+          <w:noProof/>
+        </w:rPr>
+        <w:drawing>
+          <wp:anchor distT="0" distB="0" distL="114300" distR="114300" simplePos="0" relativeHeight="251665408" behindDoc="0" locked="0" layoutInCell="1" allowOverlap="1" wp14:anchorId="6AFE6726" wp14:editId="66BB415A">
+            <wp:simplePos x="0" y="0"/>
+            <wp:positionH relativeFrom="margin">
+              <wp:posOffset>7315</wp:posOffset>
+            </wp:positionH>
+            <wp:positionV relativeFrom="paragraph">
+              <wp:posOffset>3632</wp:posOffset>
+            </wp:positionV>
+            <wp:extent cx="508269" cy="1332882"/>
+            <wp:effectExtent l="0" t="0" r="6350" b="635"/>
+            <wp:wrapNone/>
+            <wp:docPr id="1635647181" name="Picture 1635647181"/>
+            <wp:cNvGraphicFramePr>
+              <a:graphicFrameLocks xmlns:a="http://schemas.openxmlformats.org/drawingml/2006/main" noChangeAspect="1"/>
+            </wp:cNvGraphicFramePr>
+            <a:graphic xmlns:a="http://schemas.openxmlformats.org/drawingml/2006/main">
+              <a:graphicData uri="http://schemas.openxmlformats.org/drawingml/2006/picture">
+                <pic:pic xmlns:pic="http://schemas.openxmlformats.org/drawingml/2006/picture">
+                  <pic:nvPicPr>
+                    <pic:cNvPr id="1635647181" name="Picture 1635647181"/>
+                    <pic:cNvPicPr/>
+                  </pic:nvPicPr>
+                  <pic:blipFill>
+                    <a:blip r:embed="rId7" cstate="print">
+                      <a:extLst>
+                        <a:ext uri="{28A0092B-C50C-407E-A947-70E740481C1C}">
+                          <a14:useLocalDpi xmlns:a14="http://schemas.microsoft.com/office/drawing/2010/main" val="0"/>
+                        </a:ext>
+                      </a:extLst>
+                    </a:blip>
+                    <a:stretch>
+                      <a:fillRect/>
+                    </a:stretch>
+                  </pic:blipFill>
+                  <pic:spPr>
+                    <a:xfrm>
+                      <a:off x="0" y="0"/>
+                      <a:ext cx="508269" cy="1332882"/>
+                    </a:xfrm>
+                    <a:prstGeom prst="rect">
+                      <a:avLst/>
+                    </a:prstGeom>
+                  </pic:spPr>
+                </pic:pic>
+              </a:graphicData>
+            </a:graphic>
+            <wp14:sizeRelH relativeFrom="margin">
+              <wp14:pctWidth>0</wp14:pctWidth>
+            </wp14:sizeRelH>
+            <wp14:sizeRelV relativeFrom="margin">
+              <wp14:pctHeight>0</wp14:pctHeight>
+            </wp14:sizeRelV>
+          </wp:anchor>
+        </w:drawing>
+      </w:r>
+    </w:p>
+    <w:p/>
+    <w:p/>
+    <w:p/>
+    <w:p/>
+    <w:p>
+      <w:r>
+        <w:t xml:space="preserve">This is the </w:t>
+      </w:r>
+      <w:r>
+        <w:t>menu, the names and its content is subject to change, things might get removed or added in the making of the app. The menus will look slightly different based on the page the user is currently on.</w:t>
+      </w:r>
+    </w:p>
+    <w:p>
+      <w:r>
+        <w:rPr>
+          <w:noProof/>
+        </w:rPr>
+        <w:drawing>
+          <wp:anchor distT="0" distB="0" distL="114300" distR="114300" simplePos="0" relativeHeight="251663360" behindDoc="1" locked="0" layoutInCell="1" allowOverlap="1" wp14:anchorId="36D7417F" wp14:editId="30C3E880">
+            <wp:simplePos x="0" y="0"/>
+            <wp:positionH relativeFrom="margin">
+              <wp:align>left</wp:align>
+            </wp:positionH>
+            <wp:positionV relativeFrom="paragraph">
+              <wp:posOffset>18618</wp:posOffset>
+            </wp:positionV>
+            <wp:extent cx="2440465" cy="1330657"/>
+            <wp:effectExtent l="0" t="0" r="0" b="3175"/>
+            <wp:wrapNone/>
+            <wp:docPr id="565195165" name="Picture 565195165"/>
+            <wp:cNvGraphicFramePr>
+              <a:graphicFrameLocks xmlns:a="http://schemas.openxmlformats.org/drawingml/2006/main" noChangeAspect="1"/>
+            </wp:cNvGraphicFramePr>
+            <a:graphic xmlns:a="http://schemas.openxmlformats.org/drawingml/2006/main">
+              <a:graphicData uri="http://schemas.openxmlformats.org/drawingml/2006/picture">
+                <pic:pic xmlns:pic="http://schemas.openxmlformats.org/drawingml/2006/picture">
+                  <pic:nvPicPr>
+                    <pic:cNvPr id="565195165" name="Picture 565195165"/>
+                    <pic:cNvPicPr/>
+                  </pic:nvPicPr>
+                  <pic:blipFill>
+                    <a:blip r:embed="rId8" cstate="print">
+                      <a:extLst>
+                        <a:ext uri="{28A0092B-C50C-407E-A947-70E740481C1C}">
+                          <a14:useLocalDpi xmlns:a14="http://schemas.microsoft.com/office/drawing/2010/main" val="0"/>
+                        </a:ext>
+                      </a:extLst>
+                    </a:blip>
+                    <a:stretch>
+                      <a:fillRect/>
+                    </a:stretch>
+                  </pic:blipFill>
+                  <pic:spPr>
+                    <a:xfrm>
+                      <a:off x="0" y="0"/>
+                      <a:ext cx="2440465" cy="1330657"/>
+                    </a:xfrm>
+                    <a:prstGeom prst="rect">
+                      <a:avLst/>
+                    </a:prstGeom>
+                  </pic:spPr>
+                </pic:pic>
+              </a:graphicData>
+            </a:graphic>
+            <wp14:sizeRelH relativeFrom="margin">
+              <wp14:pctWidth>0</wp14:pctWidth>
+            </wp14:sizeRelH>
+            <wp14:sizeRelV relativeFrom="margin">
+              <wp14:pctHeight>0</wp14:pctHeight>
+            </wp14:sizeRelV>
+          </wp:anchor>
+        </w:drawing>
+      </w:r>
+    </w:p>
+    <w:p/>
+    <w:p/>
+    <w:p/>
+    <w:p/>
+    <w:p>
+      <w:r>
+        <w:t xml:space="preserve">This is the </w:t>
+      </w:r>
+      <w:r>
+        <w:t>design for the guess mode, the heading is subject to change and is most likely to be changed in the making of the app, again the same approach, keep it nice and simple.</w:t>
+      </w:r>
+    </w:p>
+    <w:p>
+      <w:pPr>
+        <w:pStyle w:val="Heading1"/>
+      </w:pPr>
+      <w:bookmarkStart w:id="5" w:name="_Toc151109827"/>
+      <w:r>
+        <w:lastRenderedPageBreak/>
+        <w:t>Interaction Design</w:t>
+      </w:r>
+      <w:bookmarkEnd w:id="5"/>
+      <w:r>
+        <w:t xml:space="preserve"> </w:t>
+      </w:r>
+    </w:p>
+    <w:p>
+      <w:r>
+        <w:rPr>
+          <w:noProof/>
+        </w:rPr>
+        <w:drawing>
+          <wp:inline distT="0" distB="0" distL="0" distR="0" wp14:anchorId="75B74017" wp14:editId="59A238F2">
+            <wp:extent cx="5943600" cy="6889115"/>
+            <wp:effectExtent l="0" t="0" r="0" b="6985"/>
+            <wp:docPr id="1014185544" name="Picture 2" descr="A diagram of a diagram&#10;&#10;Description automatically generated"/>
+            <wp:cNvGraphicFramePr>
+              <a:graphicFrameLocks xmlns:a="http://schemas.openxmlformats.org/drawingml/2006/main" noChangeAspect="1"/>
+            </wp:cNvGraphicFramePr>
+            <a:graphic xmlns:a="http://schemas.openxmlformats.org/drawingml/2006/main">
+              <a:graphicData uri="http://schemas.openxmlformats.org/drawingml/2006/picture">
+                <pic:pic xmlns:pic="http://schemas.openxmlformats.org/drawingml/2006/picture">
+                  <pic:nvPicPr>
+                    <pic:cNvPr id="1014185544" name="Picture 2" descr="A diagram of a diagram&#10;&#10;Description automatically generated"/>
+                    <pic:cNvPicPr/>
+                  </pic:nvPicPr>
+                  <pic:blipFill>
+                    <a:blip r:embed="rId9" cstate="print">
+                      <a:extLst>
+                        <a:ext uri="{28A0092B-C50C-407E-A947-70E740481C1C}">
+                          <a14:useLocalDpi xmlns:a14="http://schemas.microsoft.com/office/drawing/2010/main" val="0"/>
+                        </a:ext>
+                      </a:extLst>
+                    </a:blip>
+                    <a:stretch>
+                      <a:fillRect/>
+                    </a:stretch>
+                  </pic:blipFill>
+                  <pic:spPr>
+                    <a:xfrm>
+                      <a:off x="0" y="0"/>
+                      <a:ext cx="5943600" cy="6889115"/>
+                    </a:xfrm>
+                    <a:prstGeom prst="rect">
+                      <a:avLst/>
+                    </a:prstGeom>
+                  </pic:spPr>
+                </pic:pic>
+              </a:graphicData>
+            </a:graphic>
+          </wp:inline>
+        </w:drawing>
+      </w:r>
+    </w:p>
+    <w:p>
+      <w:r>
+        <w:t xml:space="preserve">This similar looking to a site map design shows the interactions between different elements of the app. Highlighted in red is the text that gives a rough idea of what will be going on behind the visuals in the app, in the code. Arrows point to different parts of the </w:t>
+      </w:r>
+      <w:r>
+        <w:t>app;</w:t>
+      </w:r>
+      <w:r>
+        <w:t xml:space="preserve"> the dashed arrow is just there to keep things less clustered and easy to read.</w:t>
+      </w:r>
+    </w:p>
     <w:sectPr>
       <w:pgSz w:w="12240" w:h="15840"/>
       <w:pgMar w:top="1440" w:right="1440" w:bottom="1440" w:left="1440" w:header="720" w:footer="720" w:gutter="0"/>

</xml_diff>